<commit_message>
Añadir texto de marcadores en el PDF generado
</commit_message>
<xml_diff>
--- a/src/resources/plantilla_experimento.docx
+++ b/src/resources/plantilla_experimento.docx
@@ -10,11 +10,9 @@
       <w:r>
         <w:t>{{</w:t>
       </w:r>
-      <w:proofErr w:type="spellStart"/>
       <w:r>
         <w:t>nombre_exp</w:t>
       </w:r>
-      <w:proofErr w:type="spellEnd"/>
       <w:r>
         <w:t>}}</w:t>
       </w:r>
@@ -35,11 +33,9 @@
       <w:r>
         <w:t>{{</w:t>
       </w:r>
-      <w:proofErr w:type="spellStart"/>
       <w:r>
         <w:t>descripcion_exp</w:t>
       </w:r>
-      <w:proofErr w:type="spellEnd"/>
       <w:r>
         <w:t>}}</w:t>
       </w:r>
@@ -60,11 +56,9 @@
       <w:r>
         <w:t>{{</w:t>
       </w:r>
-      <w:proofErr w:type="spellStart"/>
       <w:r>
         <w:t>configuracion_exp</w:t>
       </w:r>
-      <w:proofErr w:type="spellEnd"/>
       <w:r>
         <w:t>}}</w:t>
       </w:r>
@@ -82,13 +76,89 @@
       <w:r>
         <w:t>{{</w:t>
       </w:r>
-      <w:proofErr w:type="spellStart"/>
       <w:r>
         <w:t>grafica_exp</w:t>
       </w:r>
-      <w:proofErr w:type="spellEnd"/>
       <w:r>
         <w:t>}}</w:t>
+      </w:r>
+    </w:p>
+    <w:p>
+      <w:pPr>
+        <w:rPr>
+          <w:rFonts w:ascii="American Typewriter" w:hAnsi="American Typewriter"/>
+        </w:rPr>
+      </w:pPr>
+      <w:r>
+        <w:rPr>
+          <w:rFonts w:ascii="American Typewriter" w:hAnsi="American Typewriter"/>
+        </w:rPr>
+        <w:t xml:space="preserve">{%for </w:t>
+      </w:r>
+      <w:r>
+        <w:rPr>
+          <w:rFonts w:ascii="American Typewriter" w:hAnsi="American Typewriter"/>
+        </w:rPr>
+        <w:t>marcador</w:t>
+      </w:r>
+      <w:r>
+        <w:rPr>
+          <w:rFonts w:ascii="American Typewriter" w:hAnsi="American Typewriter"/>
+        </w:rPr>
+        <w:t xml:space="preserve"> in </w:t>
+      </w:r>
+      <w:r>
+        <w:rPr>
+          <w:rFonts w:ascii="American Typewriter" w:hAnsi="American Typewriter"/>
+        </w:rPr>
+        <w:t>marcadores_exp</w:t>
+      </w:r>
+      <w:r>
+        <w:rPr>
+          <w:rFonts w:ascii="American Typewriter" w:hAnsi="American Typewriter"/>
+        </w:rPr>
+        <w:t>%}</w:t>
+      </w:r>
+    </w:p>
+    <w:p>
+      <w:pPr>
+        <w:spacing w:after="120"/>
+      </w:pPr>
+      <w:r>
+        <w:t>Marcador en X={</w:t>
+      </w:r>
+      <w:r>
+        <w:t>{</w:t>
+      </w:r>
+      <w:r>
+        <w:t>marcador. eje_x_id</w:t>
+      </w:r>
+      <w:r>
+        <w:t>}</w:t>
+      </w:r>
+      <w:r>
+        <w:t>}: {</w:t>
+      </w:r>
+      <w:r>
+        <w:t>{</w:t>
+      </w:r>
+      <w:r>
+        <w:t>marcador.</w:t>
+      </w:r>
+      <w:r>
+        <w:t xml:space="preserve"> descripcion</w:t>
+      </w:r>
+      <w:r>
+        <w:t>}</w:t>
+      </w:r>
+      <w:r>
+        <w:t>}</w:t>
+      </w:r>
+      <w:r>
+        <w:rPr>
+          <w:rFonts w:ascii="American Typewriter" w:hAnsi="American Typewriter"/>
+        </w:rPr>
+        <w:t>{% endfor%}</w:t>
       </w:r>
     </w:p>
     <w:sectPr>

</xml_diff>